<commit_message>
add front end features
</commit_message>
<xml_diff>
--- a/documentation/References.docx
+++ b/documentation/References.docx
@@ -63,11 +63,19 @@
           <w:szCs w:val="24"/>
         </w:rPr>
       </w:pPr>
+      <w:proofErr w:type="spellStart"/>
       <w:r>
         <w:rPr>
           <w:rFonts w:eastAsia="Times New Roman"/>
         </w:rPr>
-        <w:t>Gweshu Transport Operators Association Constitution</w:t>
+        <w:t>Gweshu</w:t>
+      </w:r>
+      <w:proofErr w:type="spellEnd"/>
+      <w:r>
+        <w:rPr>
+          <w:rFonts w:eastAsia="Times New Roman"/>
+        </w:rPr>
+        <w:t xml:space="preserve"> Transport Operators Association Constitution</w:t>
       </w:r>
       <w:r>
         <w:rPr>
@@ -261,7 +269,21 @@
         <w:rPr>
           <w:rStyle w:val="HTMLCite"/>
         </w:rPr>
-        <w:t>. Ohloh. Black Duck Software</w:t>
+        <w:t xml:space="preserve">. </w:t>
+      </w:r>
+      <w:proofErr w:type="spellStart"/>
+      <w:r>
+        <w:rPr>
+          <w:rStyle w:val="HTMLCite"/>
+        </w:rPr>
+        <w:t>Ohloh</w:t>
+      </w:r>
+      <w:proofErr w:type="spellEnd"/>
+      <w:r>
+        <w:rPr>
+          <w:rStyle w:val="HTMLCite"/>
+        </w:rPr>
+        <w:t>. Black Duck Software</w:t>
       </w:r>
       <w:r>
         <w:rPr>
@@ -338,8 +360,13 @@
           <w:sz w:val="48"/>
         </w:rPr>
       </w:pPr>
-      <w:r>
-        <w:t>CodeIgniter Rocks codeigintor.com</w:t>
+      <w:proofErr w:type="spellStart"/>
+      <w:r>
+        <w:t>CodeIgniter</w:t>
+      </w:r>
+      <w:proofErr w:type="spellEnd"/>
+      <w:r>
+        <w:t xml:space="preserve"> Rocks codeigintor.com</w:t>
       </w:r>
     </w:p>
     <w:p>
@@ -604,7 +631,21 @@
         <w:rPr>
           <w:rStyle w:val="HTMLCite"/>
         </w:rPr>
-        <w:t xml:space="preserve">Sward, David (2006). Measuring the Business Value of Information Technology. Intell Press. </w:t>
+        <w:t xml:space="preserve">Sward, David (2006). Measuring the Business Value of Information Technology. </w:t>
+      </w:r>
+      <w:proofErr w:type="spellStart"/>
+      <w:r>
+        <w:rPr>
+          <w:rStyle w:val="HTMLCite"/>
+        </w:rPr>
+        <w:t>Intell</w:t>
+      </w:r>
+      <w:proofErr w:type="spellEnd"/>
+      <w:r>
+        <w:rPr>
+          <w:rStyle w:val="HTMLCite"/>
+        </w:rPr>
+        <w:t xml:space="preserve"> Press. </w:t>
       </w:r>
       <w:hyperlink r:id="rId17" w:tooltip="International Standard Book Number" w:history="1">
         <w:r>
@@ -684,7 +725,21 @@
         <w:rPr>
           <w:rStyle w:val="reference-text"/>
         </w:rPr>
-        <w:t>. DOI :10.1093/scipol/scv034</w:t>
+        <w:t>. DOI :10.1093/</w:t>
+      </w:r>
+      <w:proofErr w:type="spellStart"/>
+      <w:r>
+        <w:rPr>
+          <w:rStyle w:val="reference-text"/>
+        </w:rPr>
+        <w:t>scipol</w:t>
+      </w:r>
+      <w:proofErr w:type="spellEnd"/>
+      <w:r>
+        <w:rPr>
+          <w:rStyle w:val="reference-text"/>
+        </w:rPr>
+        <w:t>/scv034</w:t>
       </w:r>
     </w:p>
     <w:p>
@@ -745,32 +800,104 @@
           <w:color w:val="FF0000"/>
           <w:szCs w:val="24"/>
         </w:rPr>
-        <w:t xml:space="preserve"> Sreejith  B</w:t>
-      </w:r>
-      <w:bookmarkStart w:id="0" w:name="_GoBack"/>
+        <w:t xml:space="preserve"> </w:t>
+      </w:r>
+      <w:proofErr w:type="spellStart"/>
+      <w:r>
+        <w:rPr>
+          <w:color w:val="FF0000"/>
+          <w:szCs w:val="24"/>
+        </w:rPr>
+        <w:t>Sreejith</w:t>
+      </w:r>
+      <w:proofErr w:type="spellEnd"/>
+      <w:r>
+        <w:rPr>
+          <w:color w:val="FF0000"/>
+          <w:szCs w:val="24"/>
+        </w:rPr>
+        <w:t xml:space="preserve">  B</w:t>
+      </w:r>
+    </w:p>
+    <w:p>
+      <w:pPr>
+        <w:pStyle w:val="Heading2"/>
+        <w:rPr>
+          <w:sz w:val="36"/>
+        </w:rPr>
+      </w:pPr>
+      <w:r>
+        <w:t>Monday, July 27, 2009</w:t>
+      </w:r>
+    </w:p>
+    <w:p>
+      <w:pPr>
+        <w:pStyle w:val="Heading3"/>
+      </w:pPr>
+      <w:bookmarkStart w:id="0" w:name="3886610967110239120"/>
       <w:bookmarkEnd w:id="0"/>
-    </w:p>
-    <w:p>
-      <w:pPr>
-        <w:pStyle w:val="Heading2"/>
-        <w:rPr>
-          <w:sz w:val="36"/>
-        </w:rPr>
-      </w:pPr>
-      <w:r>
-        <w:t>Monday, July 27, 2009</w:t>
-      </w:r>
-    </w:p>
-    <w:p>
-      <w:pPr>
-        <w:pStyle w:val="Heading3"/>
-      </w:pPr>
-      <w:bookmarkStart w:id="1" w:name="3886610967110239120"/>
+      <w:r>
+        <w:t xml:space="preserve">FEASIBILITY STUDY – SOFTWARE ENGINEERING </w:t>
+      </w:r>
+    </w:p>
+    <w:p/>
+    <w:p>
+      <w:r>
+        <w:t xml:space="preserve">Osborn AF, </w:t>
+      </w:r>
+      <w:proofErr w:type="gramStart"/>
+      <w:r>
+        <w:t>What</w:t>
+      </w:r>
+      <w:proofErr w:type="gramEnd"/>
+      <w:r>
+        <w:t xml:space="preserve"> is </w:t>
+      </w:r>
+      <w:proofErr w:type="spellStart"/>
+      <w:r>
+        <w:t>brainstoring</w:t>
+      </w:r>
+      <w:proofErr w:type="spellEnd"/>
+      <w:r>
+        <w:t xml:space="preserve"> and how is it helpful</w:t>
+      </w:r>
+    </w:p>
+    <w:p>
+      <w:r>
+        <w:t xml:space="preserve"> imindq.com/brainstorming/</w:t>
+      </w:r>
+    </w:p>
+    <w:p/>
+    <w:p>
+      <w:r>
+        <w:t>Simson, C Witt G (2005) Data Modelling essentials p.512</w:t>
+      </w:r>
+    </w:p>
+    <w:p/>
+    <w:p>
+      <w:proofErr w:type="spellStart"/>
+      <w:r>
+        <w:lastRenderedPageBreak/>
+        <w:t>Laplante</w:t>
+      </w:r>
+      <w:proofErr w:type="spellEnd"/>
+      <w:r>
+        <w:t>, Phil (2009). Requirements Engineering for Software and Systems (1</w:t>
+      </w:r>
+      <w:r>
+        <w:rPr>
+          <w:vertAlign w:val="superscript"/>
+        </w:rPr>
+        <w:t>st</w:t>
+      </w:r>
+      <w:r>
+        <w:t xml:space="preserve"> ed.) Redmond, WA:CRC Press </w:t>
+      </w:r>
+      <w:bookmarkStart w:id="1" w:name="_GoBack"/>
       <w:bookmarkEnd w:id="1"/>
-      <w:r>
-        <w:t xml:space="preserve">FEASIBILITY STUDY – SOFTWARE ENGINEERING </w:t>
-      </w:r>
-    </w:p>
+    </w:p>
+    <w:p/>
+    <w:p/>
     <w:p>
       <w:pPr>
         <w:rPr>

</xml_diff>